<commit_message>
[ADD] payment part 1-3, delivery period
</commit_message>
<xml_diff>
--- a/static/assets/documents/person/bill_person.docx
+++ b/static/assets/documents/person/bill_person.docx
@@ -794,8 +794,6 @@
         </w:rPr>
         <w:t xml:space="preserve"> {{ partner_inn }}</w:t>
       </w:r>
-      <w:bookmarkStart w:id="0" w:name="_GoBack"/>
-      <w:bookmarkEnd w:id="0"/>
     </w:p>
     <w:p>
       <w:pPr>
@@ -2236,6 +2234,7 @@
           <w:lang w:eastAsia="ru-RU"/>
         </w:rPr>
       </w:pPr>
+      <w:bookmarkStart w:id="0" w:name="_GoBack"/>
       <w:r>
         <w:rPr>
           <w:rFonts w:ascii="Calibri Light" w:hAnsi="Calibri Light" w:cs="Arial"/>
@@ -2325,7 +2324,25 @@
           <w:szCs w:val="18"/>
           <w:lang w:eastAsia="ru-RU"/>
         </w:rPr>
-        <w:t xml:space="preserve">1-ая часть в размере ______ % от общей стоимости изготовления Изделий, работ по поставке, сборке и монтажу (установке) Изделий оплачивается Заказчиком в течении 3 (трех) рабочих дней после подписания Сторонами Спецификации </w:t>
+        <w:t xml:space="preserve">1-ая часть в размере </w:t>
+      </w:r>
+      <w:r>
+        <w:rPr>
+          <w:rFonts w:hint="default" w:ascii="Calibri Light" w:hAnsi="Calibri Light" w:cs="Arial"/>
+          <w:sz w:val="18"/>
+          <w:szCs w:val="18"/>
+          <w:lang w:val="en" w:eastAsia="ru-RU"/>
+        </w:rPr>
+        <w:t>{{ payment_part_one }}</w:t>
+      </w:r>
+      <w:r>
+        <w:rPr>
+          <w:rFonts w:ascii="Calibri Light" w:hAnsi="Calibri Light" w:cs="Arial"/>
+          <w:sz w:val="18"/>
+          <w:szCs w:val="18"/>
+          <w:lang w:eastAsia="ru-RU"/>
+        </w:rPr>
+        <w:t xml:space="preserve"> % от общей стоимости изготовления Изделий, работ по поставке, сборке и монтажу (установке) Изделий оплачивается Заказчиком в течении 3 (трех) рабочих дней после подписания Сторонами Спецификации </w:t>
       </w:r>
       <w:r>
         <w:rPr>
@@ -2374,11 +2391,29 @@
           <w:szCs w:val="18"/>
           <w:lang w:eastAsia="ru-RU"/>
         </w:rPr>
-        <w:t>2-ая часть в размере _____ % от общей стоимости изготовления Изделий, работ по поставке, сборке и монтажу (установке) Изделий оплачивается Заказчиком в те</w:t>
+        <w:t xml:space="preserve">2-ая часть в размере </w:t>
+      </w:r>
+      <w:r>
+        <w:rPr>
+          <w:rFonts w:hint="default" w:ascii="Calibri Light" w:hAnsi="Calibri Light" w:cs="Arial"/>
+          <w:sz w:val="18"/>
+          <w:szCs w:val="18"/>
+          <w:lang w:val="en" w:eastAsia="ru-RU"/>
+        </w:rPr>
+        <w:t>{{ payment_part_two }}</w:t>
+      </w:r>
+      <w:r>
+        <w:rPr>
+          <w:rFonts w:ascii="Calibri Light" w:hAnsi="Calibri Light" w:cs="Arial"/>
+          <w:sz w:val="18"/>
+          <w:szCs w:val="18"/>
+          <w:lang w:eastAsia="ru-RU"/>
+        </w:rPr>
+        <w:t xml:space="preserve"> % от общей стоимости изготовления Изделий, работ по поставке, сборке и монтажу (установке) Изделий оплачивается Заказчиком в те</w:t>
       </w:r>
       <w:r>
         <w:drawing>
-          <wp:anchor distT="0" distB="0" distL="114300" distR="114300" simplePos="0" relativeHeight="251656192" behindDoc="0" locked="0" layoutInCell="1" allowOverlap="1">
+          <wp:anchor distT="0" distB="0" distL="114300" distR="114300" simplePos="0" relativeHeight="251662336" behindDoc="0" locked="0" layoutInCell="1" allowOverlap="1">
             <wp:simplePos x="0" y="0"/>
             <wp:positionH relativeFrom="column">
               <wp:posOffset>1784350</wp:posOffset>
@@ -2472,7 +2507,25 @@
           <w:szCs w:val="18"/>
           <w:lang w:eastAsia="ru-RU"/>
         </w:rPr>
-        <w:t xml:space="preserve">3-ая часть в размере _____ % от общей стоимости изготовления Изделий, работ по поставке, сборке и монтажу (установке) Изделий оплачивается Заказчиком в течение 7 (семи) календарных дней с момента приемки Заказчиком работ по сборке и монтажу (установке) Изделий. </w:t>
+        <w:t xml:space="preserve">3-ая часть в размере </w:t>
+      </w:r>
+      <w:r>
+        <w:rPr>
+          <w:rFonts w:hint="default" w:ascii="Calibri Light" w:hAnsi="Calibri Light" w:cs="Arial"/>
+          <w:sz w:val="18"/>
+          <w:szCs w:val="18"/>
+          <w:lang w:val="en" w:eastAsia="ru-RU"/>
+        </w:rPr>
+        <w:t>{{ payment_part_three }}</w:t>
+      </w:r>
+      <w:r>
+        <w:rPr>
+          <w:rFonts w:ascii="Calibri Light" w:hAnsi="Calibri Light" w:cs="Arial"/>
+          <w:sz w:val="18"/>
+          <w:szCs w:val="18"/>
+          <w:lang w:eastAsia="ru-RU"/>
+        </w:rPr>
+        <w:t xml:space="preserve"> % от общей стоимости изготовления Изделий, работ по поставке, сборке и монтажу (установке) Изделий оплачивается Заказчиком в течение 7 (семи) календарных дней с момента приемки Заказчиком работ по сборке и монтажу (установке) Изделий. </w:t>
       </w:r>
     </w:p>
     <w:p>
@@ -2492,7 +2545,7 @@
       </w:pPr>
       <w:r>
         <w:drawing>
-          <wp:anchor distT="0" distB="0" distL="114300" distR="114300" simplePos="0" relativeHeight="251655168" behindDoc="0" locked="0" layoutInCell="1" allowOverlap="1">
+          <wp:anchor distT="0" distB="0" distL="114300" distR="114300" simplePos="0" relativeHeight="251661312" behindDoc="0" locked="0" layoutInCell="1" allowOverlap="1">
             <wp:simplePos x="0" y="0"/>
             <wp:positionH relativeFrom="column">
               <wp:posOffset>697230</wp:posOffset>
@@ -2550,7 +2603,7 @@
       </w:r>
       <w:r>
         <w:drawing>
-          <wp:anchor distT="0" distB="0" distL="114300" distR="114300" simplePos="0" relativeHeight="251658240" behindDoc="1" locked="0" layoutInCell="1" allowOverlap="1">
+          <wp:anchor distT="0" distB="0" distL="114300" distR="114300" simplePos="0" relativeHeight="251664384" behindDoc="1" locked="0" layoutInCell="1" allowOverlap="1">
             <wp:simplePos x="0" y="0"/>
             <wp:positionH relativeFrom="column">
               <wp:posOffset>649605</wp:posOffset>
@@ -2608,7 +2661,7 @@
       </w:r>
       <w:r>
         <w:drawing>
-          <wp:anchor distT="0" distB="0" distL="114300" distR="114300" simplePos="0" relativeHeight="251657216" behindDoc="1" locked="0" layoutInCell="1" allowOverlap="1">
+          <wp:anchor distT="0" distB="0" distL="114300" distR="114300" simplePos="0" relativeHeight="251663360" behindDoc="1" locked="0" layoutInCell="1" allowOverlap="1">
             <wp:simplePos x="0" y="0"/>
             <wp:positionH relativeFrom="column">
               <wp:posOffset>1752600</wp:posOffset>
@@ -2671,7 +2724,16 @@
           <w:szCs w:val="18"/>
           <w:lang w:eastAsia="ru-RU"/>
         </w:rPr>
-        <w:t>Срок Поставки Изделий составляет: _________________ дней.</w:t>
+        <w:t xml:space="preserve">Срок Поставки Изделий составляет: </w:t>
+      </w:r>
+      <w:r>
+        <w:rPr>
+          <w:rFonts w:hint="default" w:ascii="Calibri Light" w:hAnsi="Calibri Light" w:cs="Arial"/>
+          <w:sz w:val="18"/>
+          <w:szCs w:val="18"/>
+          <w:lang w:val="en" w:eastAsia="ru-RU"/>
+        </w:rPr>
+        <w:t>{{ delivery_period }}</w:t>
       </w:r>
       <w:r>
         <w:rPr>
@@ -2680,7 +2742,7 @@
           <w:szCs w:val="18"/>
           <w:lang w:eastAsia="ru-RU"/>
         </w:rPr>
-        <w:br w:type="textWrapping"/>
+        <w:t xml:space="preserve"> дней.</w:t>
       </w:r>
       <w:r>
         <w:rPr>
@@ -2689,9 +2751,19 @@
           <w:szCs w:val="18"/>
           <w:lang w:eastAsia="ru-RU"/>
         </w:rPr>
+        <w:br w:type="textWrapping"/>
+      </w:r>
+      <w:r>
+        <w:rPr>
+          <w:rFonts w:ascii="Calibri Light" w:hAnsi="Calibri Light" w:cs="Arial"/>
+          <w:sz w:val="18"/>
+          <w:szCs w:val="18"/>
+          <w:lang w:eastAsia="ru-RU"/>
+        </w:rPr>
         <w:t>Товар отпускается по факту прихода денег на р/с Поставщика, самовывозом, при наличии доверенности и паспорта.</w:t>
       </w:r>
     </w:p>
+    <w:bookmarkEnd w:id="0"/>
     <w:p>
       <w:pPr>
         <w:pBdr>
@@ -3226,7 +3298,7 @@
   <w:docDefaults>
     <w:rPrDefault>
       <w:rPr>
-        <w:rFonts w:ascii="Times New Roman" w:hAnsi="Times New Roman" w:eastAsia="Times New Roman" w:cs="Times New Roman"/>
+        <w:rFonts w:ascii="Times New Roman" w:hAnsi="Times New Roman" w:eastAsia="SimSun" w:cs="Times New Roman"/>
       </w:rPr>
     </w:rPrDefault>
   </w:docDefaults>

</xml_diff>

<commit_message>
[UPD] Documents: one line applied left-align
</commit_message>
<xml_diff>
--- a/static/assets/documents/person/bill_person.docx
+++ b/static/assets/documents/person/bill_person.docx
@@ -2368,19 +2368,7 @@
                 <w:sz w:val="18"/>
                 <w:szCs w:val="18"/>
               </w:rPr>
-              <w:t>Без налога (Н</w:t>
-            </w:r>
-            <w:bookmarkStart w:id="0" w:name="_GoBack"/>
-            <w:bookmarkEnd w:id="0"/>
-            <w:r>
-              <w:rPr>
-                <w:rFonts w:ascii="Calibri Light" w:hAnsi="Calibri Light" w:cs="Arial"/>
-                <w:b/>
-                <w:bCs/>
-                <w:sz w:val="18"/>
-                <w:szCs w:val="18"/>
-              </w:rPr>
-              <w:t>ДС)</w:t>
+              <w:t>Без налога (НДС)</w:t>
             </w:r>
           </w:p>
         </w:tc>
@@ -3154,7 +3142,6 @@
           <w:bottom w:val="single" w:sz="12" w:space="1" w:color="000000"/>
           <w:right w:val="none" w:sz="0" w:space="0" w:color="000000"/>
         </w:pBdr>
-        <w:jc w:val="both"/>
         <w:rPr>
           <w:rFonts w:ascii="Calibri Light" w:hAnsi="Calibri Light" w:cs="Calibri Light"/>
           <w:sz w:val="23"/>
@@ -3166,7 +3153,7 @@
           <w:noProof/>
         </w:rPr>
         <w:pict w14:anchorId="61CE7C25">
-          <v:shape id="Рисунок 6" o:spid="_x0000_s1027" type="#_x0000_t75" style="position:absolute;left:0;text-align:left;margin-left:54.9pt;margin-top:18.2pt;width:120pt;height:82.35pt;z-index:1;visibility:visible">
+          <v:shape id="Рисунок 6" o:spid="_x0000_s1027" type="#_x0000_t75" style="position:absolute;margin-left:54.9pt;margin-top:18.2pt;width:120pt;height:82.35pt;z-index:1;visibility:visible">
             <v:imagedata r:id="rId11" o:title=""/>
           </v:shape>
         </w:pict>
@@ -3176,7 +3163,7 @@
           <w:noProof/>
         </w:rPr>
         <w:pict w14:anchorId="497D849D">
-          <v:shape id="_x0000_s1029" type="#_x0000_t75" style="position:absolute;left:0;text-align:left;margin-left:51.15pt;margin-top:.6pt;width:112.5pt;height:117.5pt;z-index:-1;visibility:visible;mso-width-relative:margin;mso-height-relative:margin">
+          <v:shape id="_x0000_s1029" type="#_x0000_t75" style="position:absolute;margin-left:51.15pt;margin-top:.6pt;width:112.5pt;height:117.5pt;z-index:-1;visibility:visible;mso-width-relative:margin;mso-height-relative:margin">
             <v:imagedata r:id="rId12" o:title=""/>
           </v:shape>
         </w:pict>
@@ -3186,7 +3173,7 @@
           <w:noProof/>
         </w:rPr>
         <w:pict w14:anchorId="6F554776">
-          <v:shape id="Рисунок 4" o:spid="_x0000_s1028" type="#_x0000_t75" style="position:absolute;left:0;text-align:left;margin-left:138pt;margin-top:629.85pt;width:112.5pt;height:117.5pt;z-index:-2;visibility:visible;mso-width-relative:margin;mso-height-relative:margin">
+          <v:shape id="Рисунок 4" o:spid="_x0000_s1028" type="#_x0000_t75" style="position:absolute;margin-left:138pt;margin-top:629.85pt;width:112.5pt;height:117.5pt;z-index:-2;visibility:visible;mso-width-relative:margin;mso-height-relative:margin">
             <v:imagedata r:id="rId12" o:title=""/>
           </v:shape>
         </w:pict>
@@ -3198,7 +3185,18 @@
           <w:szCs w:val="18"/>
           <w:lang w:eastAsia="ru-RU"/>
         </w:rPr>
-        <w:t xml:space="preserve">Срок Поставки Изделий составляет: </w:t>
+        <w:t>Срок Поставки Издели</w:t>
+      </w:r>
+      <w:bookmarkStart w:id="0" w:name="_GoBack"/>
+      <w:bookmarkEnd w:id="0"/>
+      <w:r>
+        <w:rPr>
+          <w:rFonts w:ascii="Calibri Light" w:hAnsi="Calibri Light" w:cs="Arial"/>
+          <w:sz w:val="18"/>
+          <w:szCs w:val="18"/>
+          <w:lang w:eastAsia="ru-RU"/>
+        </w:rPr>
+        <w:t xml:space="preserve">й составляет: </w:t>
       </w:r>
       <w:proofErr w:type="gramStart"/>
       <w:r>
@@ -5241,6 +5239,15 @@
 </file>
 
 <file path=customXml/item1.xml><?xml version="1.0" encoding="utf-8"?>
+<?mso-contentType ?>
+<FormTemplates xmlns="http://schemas.microsoft.com/sharepoint/v3/contenttype/forms">
+  <Display>DocumentLibraryForm</Display>
+  <Edit>DocumentLibraryForm</Edit>
+  <New>DocumentLibraryForm</New>
+</FormTemplates>
+</file>
+
+<file path=customXml/item2.xml><?xml version="1.0" encoding="utf-8"?>
 <ct:contentTypeSchema xmlns:ct="http://schemas.microsoft.com/office/2006/metadata/contentType" xmlns:ma="http://schemas.microsoft.com/office/2006/metadata/properties/metaAttributes" ct:_="" ma:_="" ma:contentTypeName="Документ" ma:contentTypeID="0x0101005F644A9CAA53DE4AAC35C57173DA0D15" ma:contentTypeVersion="10" ma:contentTypeDescription="Создание документа." ma:contentTypeScope="" ma:versionID="94070bdff524c3a515917bc068b46782">
   <xsd:schema xmlns:xsd="http://www.w3.org/2001/XMLSchema" xmlns:xs="http://www.w3.org/2001/XMLSchema" xmlns:p="http://schemas.microsoft.com/office/2006/metadata/properties" xmlns:ns2="bcb5c1c4-39d6-4d49-9324-a0d7a4659241" xmlns:ns3="b23316bf-6d4d-4b4a-a1e1-6c1fa5a5e738" targetNamespace="http://schemas.microsoft.com/office/2006/metadata/properties" ma:root="true" ma:fieldsID="bcf89c800a10fe8d425bf74897e06cf9" ns2:_="" ns3:_="">
     <xsd:import namespace="bcb5c1c4-39d6-4d49-9324-a0d7a4659241"/>
@@ -5443,20 +5450,19 @@
 </ct:contentTypeSchema>
 </file>
 
-<file path=customXml/item2.xml><?xml version="1.0" encoding="utf-8"?>
-<?mso-contentType ?>
-<FormTemplates xmlns="http://schemas.microsoft.com/sharepoint/v3/contenttype/forms">
-  <Display>DocumentLibraryForm</Display>
-  <Edit>DocumentLibraryForm</Edit>
-  <New>DocumentLibraryForm</New>
-</FormTemplates>
-</file>
-
 <file path=customXml/item3.xml><?xml version="1.0" encoding="utf-8"?>
 <b:Sources xmlns:b="http://schemas.openxmlformats.org/officeDocument/2006/bibliography" xmlns="http://schemas.openxmlformats.org/officeDocument/2006/bibliography" SelectedStyle="\APASixthEditionOfficeOnline.xsl" StyleName="APA" Version="6"/>
 </file>
 
 <file path=customXml/itemProps1.xml><?xml version="1.0" encoding="utf-8"?>
+<ds:datastoreItem xmlns:ds="http://schemas.openxmlformats.org/officeDocument/2006/customXml" ds:itemID="{F8E73E09-D504-4F43-A6F4-35FE8759D340}">
+  <ds:schemaRefs>
+    <ds:schemaRef ds:uri="http://schemas.microsoft.com/sharepoint/v3/contenttype/forms"/>
+  </ds:schemaRefs>
+</ds:datastoreItem>
+</file>
+
+<file path=customXml/itemProps2.xml><?xml version="1.0" encoding="utf-8"?>
 <ds:datastoreItem xmlns:ds="http://schemas.openxmlformats.org/officeDocument/2006/customXml" ds:itemID="{FEF0220C-8E15-431A-9F02-CF83B6659F52}">
   <ds:schemaRefs>
     <ds:schemaRef ds:uri="http://schemas.microsoft.com/office/2006/metadata/contentType"/>
@@ -5475,16 +5481,8 @@
 </ds:datastoreItem>
 </file>
 
-<file path=customXml/itemProps2.xml><?xml version="1.0" encoding="utf-8"?>
-<ds:datastoreItem xmlns:ds="http://schemas.openxmlformats.org/officeDocument/2006/customXml" ds:itemID="{F8E73E09-D504-4F43-A6F4-35FE8759D340}">
-  <ds:schemaRefs>
-    <ds:schemaRef ds:uri="http://schemas.microsoft.com/sharepoint/v3/contenttype/forms"/>
-  </ds:schemaRefs>
-</ds:datastoreItem>
-</file>
-
 <file path=customXml/itemProps3.xml><?xml version="1.0" encoding="utf-8"?>
-<ds:datastoreItem xmlns:ds="http://schemas.openxmlformats.org/officeDocument/2006/customXml" ds:itemID="{33217A97-B554-43EF-A633-6F3592D5558D}">
+<ds:datastoreItem xmlns:ds="http://schemas.openxmlformats.org/officeDocument/2006/customXml" ds:itemID="{F5BA931F-9137-44AF-B3D4-A6C3AFDA524A}">
   <ds:schemaRefs>
     <ds:schemaRef ds:uri="http://schemas.openxmlformats.org/officeDocument/2006/bibliography"/>
   </ds:schemaRefs>

</xml_diff>